<commit_message>
add flow chart for individuals
</commit_message>
<xml_diff>
--- a/Paper/Wikipedia_Fencing practice and techniques.docx
+++ b/Paper/Wikipedia_Fencing practice and techniques.docx
@@ -4,7 +4,7 @@
   <w:body>
     <w:p>
       <w:pPr>
-        <w:pStyle w:val="aa"/>
+        <w:pStyle w:val="Title"/>
       </w:pPr>
       <w:r>
         <w:t>Fencing practice and techniques</w:t>
@@ -21,196 +21,354 @@
         <w:rPr>
           <w:rFonts w:hint="eastAsia"/>
         </w:rPr>
-        <w:t>现代竞技击剑的实践和规则由国际击剑协会在维护和管理。它们从</w:t>
-      </w:r>
-      <w:r>
-        <w:rPr>
-          <w:rFonts w:hint="eastAsia"/>
-        </w:rPr>
-        <w:t>1</w:t>
-      </w:r>
-      <w:r>
-        <w:t>8</w:t>
-      </w:r>
-      <w:r>
-        <w:rPr>
-          <w:rFonts w:hint="eastAsia"/>
-        </w:rPr>
-        <w:t>世纪到</w:t>
-      </w:r>
-      <w:r>
-        <w:rPr>
-          <w:rFonts w:hint="eastAsia"/>
-        </w:rPr>
-        <w:t>1</w:t>
-      </w:r>
-      <w:r>
-        <w:t>9</w:t>
-      </w:r>
-      <w:r>
-        <w:rPr>
-          <w:rFonts w:hint="eastAsia"/>
-        </w:rPr>
-        <w:t>世纪的风俗发展而来，那时的贵族群体把击剑作为一种军事技术来练习。现代击剑的武器包括花剑、重剑和佩剑。</w:t>
+        <w:t>url</w:t>
+      </w:r>
+      <w:r>
+        <w:t xml:space="preserve">: </w:t>
+      </w:r>
+      <w:r>
+        <w:t>https://en.wikipedia.org/wiki/Fencing_practice_and_techniques</w:t>
       </w:r>
       <w:bookmarkStart w:id="0" w:name="_GoBack"/>
       <w:bookmarkEnd w:id="0"/>
     </w:p>
     <w:p>
       <w:pPr>
-        <w:pStyle w:val="1"/>
-      </w:pPr>
-      <w:r>
-        <w:rPr>
-          <w:rFonts w:hint="eastAsia"/>
-        </w:rPr>
-        <w:t>L</w:t>
-      </w:r>
-      <w:r>
-        <w:t>ocation</w:t>
+        <w:pStyle w:val="Text"/>
+      </w:pPr>
+      <w:r>
+        <w:rPr>
+          <w:rFonts w:hint="eastAsia"/>
+        </w:rPr>
+        <w:t>现代竞技击剑的实践和规则由国际击剑协会在维护和管理。它们从</w:t>
+      </w:r>
+      <w:r>
+        <w:rPr>
+          <w:rFonts w:hint="eastAsia"/>
+        </w:rPr>
+        <w:t>1</w:t>
+      </w:r>
+      <w:r>
+        <w:t>8</w:t>
+      </w:r>
+      <w:r>
+        <w:rPr>
+          <w:rFonts w:hint="eastAsia"/>
+        </w:rPr>
+        <w:t>世纪到</w:t>
+      </w:r>
+      <w:r>
+        <w:rPr>
+          <w:rFonts w:hint="eastAsia"/>
+        </w:rPr>
+        <w:t>1</w:t>
+      </w:r>
+      <w:r>
+        <w:t>9</w:t>
+      </w:r>
+      <w:r>
+        <w:rPr>
+          <w:rFonts w:hint="eastAsia"/>
+        </w:rPr>
+        <w:t>世纪的风俗发展而来，那时的贵族群体把击剑作为一种军事技术来练习。现代击剑的武器包括花剑、重剑和佩剑。</w:t>
       </w:r>
     </w:p>
     <w:p>
       <w:pPr>
-        <w:pStyle w:val="1"/>
-      </w:pPr>
-      <w:r>
-        <w:rPr>
-          <w:rFonts w:hint="eastAsia"/>
-        </w:rPr>
-        <w:t>P</w:t>
-      </w:r>
-      <w:r>
-        <w:t>articipants</w:t>
+        <w:pStyle w:val="Heading1"/>
+      </w:pPr>
+      <w:r>
+        <w:rPr>
+          <w:rFonts w:hint="eastAsia"/>
+        </w:rPr>
+        <w:t>L</w:t>
+      </w:r>
+      <w:r>
+        <w:t>ocation</w:t>
       </w:r>
     </w:p>
     <w:p>
       <w:pPr>
-        <w:pStyle w:val="1"/>
-      </w:pPr>
-      <w:r>
-        <w:rPr>
-          <w:rFonts w:hint="eastAsia"/>
-        </w:rPr>
-        <w:t>P</w:t>
-      </w:r>
-      <w:r>
-        <w:t>rotoc</w:t>
-      </w:r>
-      <w:r>
-        <w:t>o</w:t>
-      </w:r>
-      <w:r>
-        <w:t>l and rules</w:t>
+        <w:pStyle w:val="Text"/>
+        <w:rPr>
+          <w:rFonts w:hint="eastAsia"/>
+        </w:rPr>
+      </w:pPr>
+      <w:r>
+        <w:rPr>
+          <w:rFonts w:hint="eastAsia"/>
+        </w:rPr>
+        <w:t>击剑的比赛场地叫做剑道</w:t>
+      </w:r>
+      <w:r>
+        <w:rPr>
+          <w:rFonts w:hint="eastAsia"/>
+        </w:rPr>
+        <w:t>，根据国际剑联</w:t>
+      </w:r>
+      <w:r>
+        <w:rPr>
+          <w:rFonts w:hint="eastAsia"/>
+        </w:rPr>
+        <w:t>的规定，剑道宽</w:t>
+      </w:r>
+      <w:r>
+        <w:rPr>
+          <w:rFonts w:hint="eastAsia"/>
+        </w:rPr>
+        <w:t>1.5</w:t>
+      </w:r>
+      <w:r>
+        <w:rPr>
+          <w:rFonts w:hint="eastAsia"/>
+        </w:rPr>
+        <w:t>米到</w:t>
+      </w:r>
+      <w:r>
+        <w:rPr>
+          <w:rFonts w:hint="eastAsia"/>
+        </w:rPr>
+        <w:t>2</w:t>
+      </w:r>
+      <w:r>
+        <w:rPr>
+          <w:rFonts w:hint="eastAsia"/>
+        </w:rPr>
+        <w:t>米，长</w:t>
+      </w:r>
+      <w:r>
+        <w:rPr>
+          <w:rFonts w:hint="eastAsia"/>
+        </w:rPr>
+        <w:t>14</w:t>
+      </w:r>
+      <w:r>
+        <w:rPr>
+          <w:rFonts w:hint="eastAsia"/>
+        </w:rPr>
+        <w:t>米。中线的两侧两米处各有一条开始线，每一回合开始的时候比赛双方站在开始线之后。剑道端两米处分别有两条警告线，用来提示后退的剑手即将退出剑道。如果一方退出剑道末端，另一方得一分。</w:t>
+      </w:r>
+      <w:r>
+        <w:rPr>
+          <w:rFonts w:hint="eastAsia"/>
+        </w:rPr>
+        <w:t>根据国际剑联的规则，剑手可以要求两个边裁来分别观察比赛双方，如果他认为主裁不能很好的判断对手的违规行为，譬如使用非持剑手、遮挡有效供给部位以及出界。</w:t>
       </w:r>
     </w:p>
     <w:p>
       <w:pPr>
-        <w:pStyle w:val="2"/>
-      </w:pPr>
-      <w:r>
-        <w:rPr>
-          <w:rFonts w:hint="eastAsia"/>
-        </w:rPr>
-        <w:t>R</w:t>
-      </w:r>
-      <w:r>
-        <w:t>ight of Way rules</w:t>
+        <w:pStyle w:val="Heading1"/>
+      </w:pPr>
+      <w:r>
+        <w:rPr>
+          <w:rFonts w:hint="eastAsia"/>
+        </w:rPr>
+        <w:t>P</w:t>
+      </w:r>
+      <w:r>
+        <w:t>articipants</w:t>
       </w:r>
     </w:p>
     <w:p>
       <w:pPr>
-        <w:pStyle w:val="2"/>
-        <w:rPr>
-          <w:rFonts w:hint="eastAsia"/>
-        </w:rPr>
-      </w:pPr>
-      <w:r>
-        <w:rPr>
-          <w:rFonts w:hint="eastAsia"/>
-        </w:rPr>
-        <w:t>P</w:t>
-      </w:r>
-      <w:r>
-        <w:t>enalties</w:t>
+        <w:pStyle w:val="Text"/>
+        <w:rPr>
+          <w:rFonts w:hint="eastAsia"/>
+        </w:rPr>
+      </w:pPr>
+      <w:r>
+        <w:rPr>
+          <w:rFonts w:hint="eastAsia"/>
+        </w:rPr>
+        <w:t>一局击剑比赛至少有三个人参加，两个剑手和一个裁判。</w:t>
+      </w:r>
+      <w:r>
+        <w:rPr>
+          <w:rFonts w:hint="eastAsia"/>
+        </w:rPr>
+        <w:t>有时还会有两个或四个边裁。在引入电子积分器之前一般是这种配置。他们具有类似于足球中边裁的只能，但他们最主要的工作是判断得分。电子计分设备的引入使得边裁的作用被极大的弱化。</w:t>
       </w:r>
     </w:p>
     <w:p>
       <w:pPr>
-        <w:pStyle w:val="1"/>
-      </w:pPr>
-      <w:r>
-        <w:rPr>
-          <w:rFonts w:hint="eastAsia"/>
-        </w:rPr>
-        <w:t>S</w:t>
-      </w:r>
-      <w:r>
-        <w:t>coring</w:t>
+        <w:pStyle w:val="Heading1"/>
+      </w:pPr>
+      <w:r>
+        <w:rPr>
+          <w:rFonts w:hint="eastAsia"/>
+        </w:rPr>
+        <w:t>P</w:t>
+      </w:r>
+      <w:r>
+        <w:t>rotoc</w:t>
+      </w:r>
+      <w:r>
+        <w:t>o</w:t>
+      </w:r>
+      <w:r>
+        <w:t>l and rules</w:t>
       </w:r>
     </w:p>
     <w:p>
       <w:pPr>
-        <w:pStyle w:val="2"/>
-      </w:pPr>
-      <w:r>
-        <w:rPr>
-          <w:rFonts w:hint="eastAsia"/>
-        </w:rPr>
-        <w:t>E</w:t>
-      </w:r>
-      <w:r>
-        <w:t>lectronic scoring</w:t>
+        <w:pStyle w:val="Text"/>
+      </w:pPr>
+      <w:r>
+        <w:rPr>
+          <w:rFonts w:hint="eastAsia"/>
+        </w:rPr>
+        <w:t>裁判站在剑道一侧。</w:t>
+      </w:r>
+      <w:r>
+        <w:rPr>
+          <w:rFonts w:hint="eastAsia"/>
+        </w:rPr>
+        <w:t>剑手手持护面，</w:t>
+      </w:r>
+      <w:proofErr w:type="gramStart"/>
+      <w:r>
+        <w:rPr>
+          <w:rFonts w:hint="eastAsia"/>
+        </w:rPr>
+        <w:t>穿全部</w:t>
+      </w:r>
+      <w:proofErr w:type="gramEnd"/>
+      <w:r>
+        <w:rPr>
+          <w:rFonts w:hint="eastAsia"/>
+        </w:rPr>
+        <w:t>其它装备走上剑道。如果需要的话，他们把手线插入积分器的接口，并相互检测武器的接触感应情况。之后双方退到各自的开始线后。</w:t>
       </w:r>
     </w:p>
     <w:p>
       <w:pPr>
-        <w:pStyle w:val="2"/>
-      </w:pPr>
-      <w:r>
-        <w:rPr>
-          <w:rFonts w:hint="eastAsia"/>
-        </w:rPr>
-        <w:t>C</w:t>
-      </w:r>
-      <w:r>
-        <w:t>riticism of electronic scoring</w:t>
+        <w:pStyle w:val="Text"/>
+        <w:rPr>
+          <w:rFonts w:hint="eastAsia"/>
+        </w:rPr>
+      </w:pPr>
+      <w:r>
+        <w:rPr>
+          <w:rFonts w:hint="eastAsia"/>
+        </w:rPr>
+        <w:t>一局比赛开始之前剑手要相互敬礼。拒绝敬礼的剑手将会被停赛或取消资格。每个剑手都要分别向对手和裁判敬礼，可以选择向观众敬礼。</w:t>
+      </w:r>
+      <w:proofErr w:type="gramStart"/>
+      <w:r>
+        <w:rPr>
+          <w:rFonts w:hint="eastAsia"/>
+        </w:rPr>
+        <w:t>干剑比赛</w:t>
+      </w:r>
+      <w:proofErr w:type="gramEnd"/>
+      <w:r>
+        <w:rPr>
+          <w:rFonts w:hint="eastAsia"/>
+        </w:rPr>
+        <w:t>中也需要向四个边裁敬礼。</w:t>
       </w:r>
     </w:p>
     <w:p>
       <w:pPr>
-        <w:pStyle w:val="2"/>
-        <w:rPr>
-          <w:rFonts w:hint="eastAsia"/>
-        </w:rPr>
-      </w:pPr>
-      <w:r>
-        <w:rPr>
-          <w:rFonts w:hint="eastAsia"/>
-        </w:rPr>
-        <w:t>N</w:t>
-      </w:r>
-      <w:r>
-        <w:t>on-electronic scoring</w:t>
+        <w:pStyle w:val="Heading2"/>
+      </w:pPr>
+      <w:r>
+        <w:rPr>
+          <w:rFonts w:hint="eastAsia"/>
+        </w:rPr>
+        <w:t>R</w:t>
+      </w:r>
+      <w:r>
+        <w:t>ight of Way rules</w:t>
       </w:r>
     </w:p>
     <w:p>
       <w:pPr>
-        <w:pStyle w:val="1"/>
-      </w:pPr>
-      <w:r>
-        <w:rPr>
-          <w:rFonts w:hint="eastAsia"/>
-        </w:rPr>
-        <w:t>T</w:t>
-      </w:r>
-      <w:r>
-        <w:t>echniques</w:t>
+        <w:pStyle w:val="Heading2"/>
+      </w:pPr>
+      <w:r>
+        <w:rPr>
+          <w:rFonts w:hint="eastAsia"/>
+        </w:rPr>
+        <w:t>P</w:t>
+      </w:r>
+      <w:r>
+        <w:t>enalties</w:t>
       </w:r>
     </w:p>
     <w:p>
       <w:pPr>
-        <w:pStyle w:val="2"/>
+        <w:pStyle w:val="Heading1"/>
+      </w:pPr>
+      <w:r>
+        <w:rPr>
+          <w:rFonts w:hint="eastAsia"/>
+        </w:rPr>
+        <w:t>S</w:t>
+      </w:r>
+      <w:r>
+        <w:t>coring</w:t>
+      </w:r>
+    </w:p>
+    <w:p>
+      <w:pPr>
+        <w:pStyle w:val="Heading2"/>
+      </w:pPr>
+      <w:r>
+        <w:rPr>
+          <w:rFonts w:hint="eastAsia"/>
+        </w:rPr>
+        <w:t>E</w:t>
+      </w:r>
+      <w:r>
+        <w:t>lectronic scoring</w:t>
+      </w:r>
+    </w:p>
+    <w:p>
+      <w:pPr>
+        <w:pStyle w:val="Heading2"/>
+      </w:pPr>
+      <w:r>
+        <w:rPr>
+          <w:rFonts w:hint="eastAsia"/>
+        </w:rPr>
+        <w:t>C</w:t>
+      </w:r>
+      <w:r>
+        <w:t>riticism of electronic scoring</w:t>
+      </w:r>
+    </w:p>
+    <w:p>
+      <w:pPr>
+        <w:pStyle w:val="Heading2"/>
+      </w:pPr>
+      <w:r>
+        <w:rPr>
+          <w:rFonts w:hint="eastAsia"/>
+        </w:rPr>
+        <w:t>N</w:t>
+      </w:r>
+      <w:r>
+        <w:t>on-electronic scoring</w:t>
+      </w:r>
+    </w:p>
+    <w:p>
+      <w:pPr>
+        <w:pStyle w:val="Heading1"/>
+      </w:pPr>
+      <w:r>
+        <w:rPr>
+          <w:rFonts w:hint="eastAsia"/>
+        </w:rPr>
+        <w:t>T</w:t>
+      </w:r>
+      <w:r>
+        <w:t>echniques</w:t>
+      </w:r>
+    </w:p>
+    <w:p>
+      <w:pPr>
+        <w:pStyle w:val="Heading2"/>
       </w:pPr>
       <w:proofErr w:type="spellStart"/>
       <w:r>
@@ -226,10 +384,7 @@
     </w:p>
     <w:p>
       <w:pPr>
-        <w:pStyle w:val="2"/>
-        <w:rPr>
-          <w:rFonts w:hint="eastAsia"/>
-        </w:rPr>
+        <w:pStyle w:val="Heading2"/>
       </w:pPr>
       <w:r>
         <w:rPr>
@@ -243,7 +398,7 @@
     </w:p>
     <w:p>
       <w:pPr>
-        <w:pStyle w:val="1"/>
+        <w:pStyle w:val="Heading1"/>
       </w:pPr>
       <w:r>
         <w:rPr>
@@ -257,12 +412,13 @@
     </w:p>
     <w:p>
       <w:pPr>
-        <w:pStyle w:val="2"/>
-      </w:pPr>
-      <w:r>
-        <w:rPr>
-          <w:rFonts w:hint="eastAsia"/>
-        </w:rPr>
+        <w:pStyle w:val="Heading2"/>
+      </w:pPr>
+      <w:r>
+        <w:rPr>
+          <w:rFonts w:hint="eastAsia"/>
+        </w:rPr>
+        <w:lastRenderedPageBreak/>
         <w:t>I</w:t>
       </w:r>
       <w:r>
@@ -271,10 +427,7 @@
     </w:p>
     <w:p>
       <w:pPr>
-        <w:pStyle w:val="2"/>
-        <w:rPr>
-          <w:rFonts w:hint="eastAsia"/>
-        </w:rPr>
+        <w:pStyle w:val="Heading2"/>
       </w:pPr>
       <w:r>
         <w:rPr>
@@ -288,7 +441,7 @@
     </w:p>
     <w:p>
       <w:pPr>
-        <w:pStyle w:val="1"/>
+        <w:pStyle w:val="Heading1"/>
       </w:pPr>
       <w:r>
         <w:rPr>
@@ -302,10 +455,7 @@
     </w:p>
     <w:p>
       <w:pPr>
-        <w:pStyle w:val="1"/>
-        <w:rPr>
-          <w:rFonts w:hint="eastAsia"/>
-        </w:rPr>
+        <w:pStyle w:val="Heading1"/>
       </w:pPr>
       <w:r>
         <w:t>References</w:t>
@@ -330,7 +480,7 @@
     <w:lvl w:ilvl="0">
       <w:start w:val="1"/>
       <w:numFmt w:val="decimal"/>
-      <w:pStyle w:val="1"/>
+      <w:pStyle w:val="Heading1"/>
       <w:lvlText w:val="%1."/>
       <w:lvlJc w:val="left"/>
       <w:pPr>
@@ -340,7 +490,7 @@
     <w:lvl w:ilvl="1">
       <w:start w:val="1"/>
       <w:numFmt w:val="decimal"/>
-      <w:pStyle w:val="2"/>
+      <w:pStyle w:val="Heading2"/>
       <w:lvlText w:val="%1.%2."/>
       <w:lvlJc w:val="left"/>
       <w:pPr>
@@ -350,7 +500,7 @@
     <w:lvl w:ilvl="2">
       <w:start w:val="1"/>
       <w:numFmt w:val="decimal"/>
-      <w:pStyle w:val="3"/>
+      <w:pStyle w:val="Heading3"/>
       <w:lvlText w:val="%1.%2.%3."/>
       <w:lvlJc w:val="left"/>
       <w:pPr>
@@ -360,7 +510,7 @@
     <w:lvl w:ilvl="3">
       <w:start w:val="1"/>
       <w:numFmt w:val="decimal"/>
-      <w:pStyle w:val="4"/>
+      <w:pStyle w:val="Heading4"/>
       <w:lvlText w:val="%1.%2.%3.%4."/>
       <w:lvlJc w:val="left"/>
       <w:pPr>
@@ -2033,7 +2183,7 @@
     <w:lsdException w:name="Hashtag" w:semiHidden="1" w:unhideWhenUsed="1"/>
     <w:lsdException w:name="Unresolved Mention" w:semiHidden="1" w:unhideWhenUsed="1"/>
   </w:latentStyles>
-  <w:style w:type="paragraph" w:default="1" w:styleId="a">
+  <w:style w:type="paragraph" w:default="1" w:styleId="Normal">
     <w:name w:val="Normal"/>
     <w:qFormat/>
     <w:rsid w:val="00A53D56"/>
@@ -2042,11 +2192,11 @@
       <w:jc w:val="both"/>
     </w:pPr>
   </w:style>
-  <w:style w:type="paragraph" w:styleId="1">
+  <w:style w:type="paragraph" w:styleId="Heading1">
     <w:name w:val="heading 1"/>
-    <w:basedOn w:val="a0"/>
-    <w:next w:val="a"/>
-    <w:link w:val="10"/>
+    <w:basedOn w:val="ListParagraph"/>
+    <w:next w:val="Normal"/>
+    <w:link w:val="Heading1Char"/>
     <w:uiPriority w:val="9"/>
     <w:qFormat/>
     <w:rsid w:val="00846AE5"/>
@@ -2063,11 +2213,11 @@
       <w:szCs w:val="32"/>
     </w:rPr>
   </w:style>
-  <w:style w:type="paragraph" w:styleId="2">
+  <w:style w:type="paragraph" w:styleId="Heading2">
     <w:name w:val="heading 2"/>
-    <w:basedOn w:val="a0"/>
-    <w:next w:val="a"/>
-    <w:link w:val="20"/>
+    <w:basedOn w:val="ListParagraph"/>
+    <w:next w:val="Normal"/>
+    <w:link w:val="Heading2Char"/>
     <w:uiPriority w:val="9"/>
     <w:unhideWhenUsed/>
     <w:qFormat/>
@@ -2086,11 +2236,11 @@
       <w:szCs w:val="32"/>
     </w:rPr>
   </w:style>
-  <w:style w:type="paragraph" w:styleId="3">
+  <w:style w:type="paragraph" w:styleId="Heading3">
     <w:name w:val="heading 3"/>
-    <w:basedOn w:val="a0"/>
-    <w:next w:val="a"/>
-    <w:link w:val="30"/>
+    <w:basedOn w:val="ListParagraph"/>
+    <w:next w:val="Normal"/>
+    <w:link w:val="Heading3Char"/>
     <w:uiPriority w:val="9"/>
     <w:unhideWhenUsed/>
     <w:qFormat/>
@@ -2109,11 +2259,11 @@
       <w:szCs w:val="32"/>
     </w:rPr>
   </w:style>
-  <w:style w:type="paragraph" w:styleId="4">
+  <w:style w:type="paragraph" w:styleId="Heading4">
     <w:name w:val="heading 4"/>
-    <w:basedOn w:val="3"/>
-    <w:next w:val="a"/>
-    <w:link w:val="40"/>
+    <w:basedOn w:val="Heading3"/>
+    <w:next w:val="Normal"/>
+    <w:link w:val="Heading4Char"/>
     <w:uiPriority w:val="9"/>
     <w:unhideWhenUsed/>
     <w:qFormat/>
@@ -2125,11 +2275,11 @@
       <w:outlineLvl w:val="3"/>
     </w:pPr>
   </w:style>
-  <w:style w:type="paragraph" w:styleId="5">
+  <w:style w:type="paragraph" w:styleId="Heading5">
     <w:name w:val="heading 5"/>
-    <w:basedOn w:val="a"/>
-    <w:next w:val="a"/>
-    <w:link w:val="50"/>
+    <w:basedOn w:val="Normal"/>
+    <w:next w:val="Normal"/>
+    <w:link w:val="Heading5Char"/>
     <w:uiPriority w:val="9"/>
     <w:unhideWhenUsed/>
     <w:qFormat/>
@@ -2147,13 +2297,13 @@
       <w:szCs w:val="28"/>
     </w:rPr>
   </w:style>
-  <w:style w:type="character" w:default="1" w:styleId="a1">
+  <w:style w:type="character" w:default="1" w:styleId="DefaultParagraphFont">
     <w:name w:val="Default Paragraph Font"/>
     <w:uiPriority w:val="1"/>
     <w:semiHidden/>
     <w:unhideWhenUsed/>
   </w:style>
-  <w:style w:type="table" w:default="1" w:styleId="a2">
+  <w:style w:type="table" w:default="1" w:styleId="TableNormal">
     <w:name w:val="Normal Table"/>
     <w:uiPriority w:val="99"/>
     <w:semiHidden/>
@@ -2168,17 +2318,17 @@
       </w:tblCellMar>
     </w:tblPr>
   </w:style>
-  <w:style w:type="numbering" w:default="1" w:styleId="a3">
+  <w:style w:type="numbering" w:default="1" w:styleId="NoList">
     <w:name w:val="No List"/>
     <w:uiPriority w:val="99"/>
     <w:semiHidden/>
     <w:unhideWhenUsed/>
   </w:style>
-  <w:style w:type="paragraph" w:styleId="a4">
+  <w:style w:type="paragraph" w:styleId="Date">
     <w:name w:val="Date"/>
-    <w:basedOn w:val="a"/>
-    <w:next w:val="a"/>
-    <w:link w:val="a5"/>
+    <w:basedOn w:val="Normal"/>
+    <w:next w:val="Normal"/>
+    <w:link w:val="DateChar"/>
     <w:uiPriority w:val="99"/>
     <w:semiHidden/>
     <w:unhideWhenUsed/>
@@ -2187,18 +2337,18 @@
       <w:ind w:leftChars="2500" w:left="100"/>
     </w:pPr>
   </w:style>
-  <w:style w:type="character" w:customStyle="1" w:styleId="a5">
-    <w:name w:val="日期 字符"/>
-    <w:basedOn w:val="a1"/>
-    <w:link w:val="a4"/>
+  <w:style w:type="character" w:customStyle="1" w:styleId="DateChar">
+    <w:name w:val="Date Char"/>
+    <w:basedOn w:val="DefaultParagraphFont"/>
+    <w:link w:val="Date"/>
     <w:uiPriority w:val="99"/>
     <w:semiHidden/>
     <w:rsid w:val="008B687C"/>
   </w:style>
-  <w:style w:type="character" w:customStyle="1" w:styleId="20">
-    <w:name w:val="标题 2 字符"/>
-    <w:basedOn w:val="a1"/>
-    <w:link w:val="2"/>
+  <w:style w:type="character" w:customStyle="1" w:styleId="Heading2Char">
+    <w:name w:val="Heading 2 Char"/>
+    <w:basedOn w:val="DefaultParagraphFont"/>
+    <w:link w:val="Heading2"/>
     <w:uiPriority w:val="9"/>
     <w:rsid w:val="00846AE5"/>
     <w:rPr>
@@ -2209,7 +2359,7 @@
   </w:style>
   <w:style w:type="paragraph" w:customStyle="1" w:styleId="Text">
     <w:name w:val="Text"/>
-    <w:basedOn w:val="a"/>
+    <w:basedOn w:val="Normal"/>
     <w:link w:val="TextChar"/>
     <w:qFormat/>
     <w:rsid w:val="00E83CFE"/>
@@ -2223,17 +2373,17 @@
   </w:style>
   <w:style w:type="character" w:customStyle="1" w:styleId="TextChar">
     <w:name w:val="Text Char"/>
-    <w:basedOn w:val="a1"/>
+    <w:basedOn w:val="DefaultParagraphFont"/>
     <w:link w:val="Text"/>
     <w:rsid w:val="00E83CFE"/>
     <w:rPr>
       <w:szCs w:val="32"/>
     </w:rPr>
   </w:style>
-  <w:style w:type="paragraph" w:styleId="a6">
+  <w:style w:type="paragraph" w:styleId="DocumentMap">
     <w:name w:val="Document Map"/>
-    <w:basedOn w:val="a"/>
-    <w:link w:val="a7"/>
+    <w:basedOn w:val="Normal"/>
+    <w:link w:val="DocumentMapChar"/>
     <w:uiPriority w:val="99"/>
     <w:semiHidden/>
     <w:unhideWhenUsed/>
@@ -2244,10 +2394,10 @@
       <w:szCs w:val="16"/>
     </w:rPr>
   </w:style>
-  <w:style w:type="character" w:customStyle="1" w:styleId="a7">
-    <w:name w:val="文档结构图 字符"/>
-    <w:basedOn w:val="a1"/>
-    <w:link w:val="a6"/>
+  <w:style w:type="character" w:customStyle="1" w:styleId="DocumentMapChar">
+    <w:name w:val="Document Map Char"/>
+    <w:basedOn w:val="DefaultParagraphFont"/>
+    <w:link w:val="DocumentMap"/>
     <w:uiPriority w:val="99"/>
     <w:semiHidden/>
     <w:rsid w:val="008B687C"/>
@@ -2257,10 +2407,10 @@
       <w:szCs w:val="16"/>
     </w:rPr>
   </w:style>
-  <w:style w:type="character" w:customStyle="1" w:styleId="10">
-    <w:name w:val="标题 1 字符"/>
-    <w:basedOn w:val="a1"/>
-    <w:link w:val="1"/>
+  <w:style w:type="character" w:customStyle="1" w:styleId="Heading1Char">
+    <w:name w:val="Heading 1 Char"/>
+    <w:basedOn w:val="DefaultParagraphFont"/>
+    <w:link w:val="Heading1"/>
     <w:uiPriority w:val="9"/>
     <w:rsid w:val="00846AE5"/>
     <w:rPr>
@@ -2269,10 +2419,10 @@
       <w:szCs w:val="32"/>
     </w:rPr>
   </w:style>
-  <w:style w:type="character" w:customStyle="1" w:styleId="30">
-    <w:name w:val="标题 3 字符"/>
-    <w:basedOn w:val="a1"/>
-    <w:link w:val="3"/>
+  <w:style w:type="character" w:customStyle="1" w:styleId="Heading3Char">
+    <w:name w:val="Heading 3 Char"/>
+    <w:basedOn w:val="DefaultParagraphFont"/>
+    <w:link w:val="Heading3"/>
     <w:uiPriority w:val="9"/>
     <w:rsid w:val="00846AE5"/>
     <w:rPr>
@@ -2281,10 +2431,10 @@
       <w:szCs w:val="32"/>
     </w:rPr>
   </w:style>
-  <w:style w:type="paragraph" w:styleId="a8">
+  <w:style w:type="paragraph" w:styleId="BalloonText">
     <w:name w:val="Balloon Text"/>
-    <w:basedOn w:val="a"/>
-    <w:link w:val="a9"/>
+    <w:basedOn w:val="Normal"/>
+    <w:link w:val="BalloonTextChar"/>
     <w:uiPriority w:val="99"/>
     <w:semiHidden/>
     <w:unhideWhenUsed/>
@@ -2294,10 +2444,10 @@
       <w:szCs w:val="16"/>
     </w:rPr>
   </w:style>
-  <w:style w:type="character" w:customStyle="1" w:styleId="a9">
-    <w:name w:val="批注框文本 字符"/>
-    <w:basedOn w:val="a1"/>
-    <w:link w:val="a8"/>
+  <w:style w:type="character" w:customStyle="1" w:styleId="BalloonTextChar">
+    <w:name w:val="Balloon Text Char"/>
+    <w:basedOn w:val="DefaultParagraphFont"/>
+    <w:link w:val="BalloonText"/>
     <w:uiPriority w:val="99"/>
     <w:semiHidden/>
     <w:rsid w:val="009E4931"/>
@@ -2306,9 +2456,9 @@
       <w:szCs w:val="16"/>
     </w:rPr>
   </w:style>
-  <w:style w:type="paragraph" w:styleId="a0">
+  <w:style w:type="paragraph" w:styleId="ListParagraph">
     <w:name w:val="List Paragraph"/>
-    <w:basedOn w:val="a"/>
+    <w:basedOn w:val="Normal"/>
     <w:uiPriority w:val="34"/>
     <w:qFormat/>
     <w:rsid w:val="008615EB"/>
@@ -2316,10 +2466,10 @@
       <w:ind w:firstLineChars="200" w:firstLine="420"/>
     </w:pPr>
   </w:style>
-  <w:style w:type="character" w:customStyle="1" w:styleId="40">
-    <w:name w:val="标题 4 字符"/>
-    <w:basedOn w:val="a1"/>
-    <w:link w:val="4"/>
+  <w:style w:type="character" w:customStyle="1" w:styleId="Heading4Char">
+    <w:name w:val="Heading 4 Char"/>
+    <w:basedOn w:val="DefaultParagraphFont"/>
+    <w:link w:val="Heading4"/>
     <w:uiPriority w:val="9"/>
     <w:rsid w:val="00D709EF"/>
     <w:rPr>
@@ -2328,11 +2478,11 @@
       <w:szCs w:val="32"/>
     </w:rPr>
   </w:style>
-  <w:style w:type="paragraph" w:styleId="aa">
+  <w:style w:type="paragraph" w:styleId="Title">
     <w:name w:val="Title"/>
-    <w:basedOn w:val="a"/>
-    <w:next w:val="a"/>
-    <w:link w:val="ab"/>
+    <w:basedOn w:val="Normal"/>
+    <w:next w:val="Normal"/>
+    <w:link w:val="TitleChar"/>
     <w:uiPriority w:val="10"/>
     <w:qFormat/>
     <w:rsid w:val="00FE7016"/>
@@ -2349,10 +2499,10 @@
       <w:szCs w:val="32"/>
     </w:rPr>
   </w:style>
-  <w:style w:type="character" w:customStyle="1" w:styleId="ab">
-    <w:name w:val="标题 字符"/>
-    <w:basedOn w:val="a1"/>
-    <w:link w:val="aa"/>
+  <w:style w:type="character" w:customStyle="1" w:styleId="TitleChar">
+    <w:name w:val="Title Char"/>
+    <w:basedOn w:val="DefaultParagraphFont"/>
+    <w:link w:val="Title"/>
     <w:uiPriority w:val="10"/>
     <w:rsid w:val="00FE7016"/>
     <w:rPr>
@@ -2363,10 +2513,10 @@
       <w:szCs w:val="32"/>
     </w:rPr>
   </w:style>
-  <w:style w:type="character" w:customStyle="1" w:styleId="50">
-    <w:name w:val="标题 5 字符"/>
-    <w:basedOn w:val="a1"/>
-    <w:link w:val="5"/>
+  <w:style w:type="character" w:customStyle="1" w:styleId="Heading5Char">
+    <w:name w:val="Heading 5 Char"/>
+    <w:basedOn w:val="DefaultParagraphFont"/>
+    <w:link w:val="Heading5"/>
     <w:uiPriority w:val="9"/>
     <w:rsid w:val="009E11A9"/>
     <w:rPr>
@@ -2376,9 +2526,9 @@
       <w:szCs w:val="28"/>
     </w:rPr>
   </w:style>
-  <w:style w:type="table" w:styleId="ac">
+  <w:style w:type="table" w:styleId="TableGrid">
     <w:name w:val="Table Grid"/>
-    <w:basedOn w:val="a2"/>
+    <w:basedOn w:val="TableNormal"/>
     <w:uiPriority w:val="59"/>
     <w:rsid w:val="00276C92"/>
     <w:tblPr>
@@ -2392,9 +2542,9 @@
       </w:tblBorders>
     </w:tblPr>
   </w:style>
-  <w:style w:type="character" w:styleId="ad">
+  <w:style w:type="character" w:styleId="PlaceholderText">
     <w:name w:val="Placeholder Text"/>
-    <w:basedOn w:val="a1"/>
+    <w:basedOn w:val="DefaultParagraphFont"/>
     <w:uiPriority w:val="99"/>
     <w:semiHidden/>
     <w:rsid w:val="00451297"/>
@@ -2404,7 +2554,7 @@
   </w:style>
   <w:style w:type="table" w:customStyle="1" w:styleId="LightList1">
     <w:name w:val="Light List1"/>
-    <w:basedOn w:val="a2"/>
+    <w:basedOn w:val="TableNormal"/>
     <w:uiPriority w:val="61"/>
     <w:rsid w:val="00FE5D0C"/>
     <w:tblPr>
@@ -2486,7 +2636,7 @@
   </w:style>
   <w:style w:type="table" w:customStyle="1" w:styleId="LightList-Accent11">
     <w:name w:val="Light List - Accent 11"/>
-    <w:basedOn w:val="a2"/>
+    <w:basedOn w:val="TableNormal"/>
     <w:uiPriority w:val="61"/>
     <w:rsid w:val="00FE5D0C"/>
     <w:tblPr>
@@ -2566,9 +2716,9 @@
       </w:tcPr>
     </w:tblStylePr>
   </w:style>
-  <w:style w:type="table" w:styleId="-5">
+  <w:style w:type="table" w:styleId="LightShading-Accent5">
     <w:name w:val="Light Shading Accent 5"/>
-    <w:basedOn w:val="a2"/>
+    <w:basedOn w:val="TableNormal"/>
     <w:uiPriority w:val="60"/>
     <w:rsid w:val="00FE5D0C"/>
     <w:rPr>
@@ -2659,9 +2809,9 @@
       </w:tcPr>
     </w:tblStylePr>
   </w:style>
-  <w:style w:type="character" w:styleId="ae">
+  <w:style w:type="character" w:styleId="Hyperlink">
     <w:name w:val="Hyperlink"/>
-    <w:basedOn w:val="a1"/>
+    <w:basedOn w:val="DefaultParagraphFont"/>
     <w:uiPriority w:val="99"/>
     <w:unhideWhenUsed/>
     <w:rsid w:val="00B0520F"/>
@@ -2670,9 +2820,9 @@
       <w:u w:val="single"/>
     </w:rPr>
   </w:style>
-  <w:style w:type="character" w:styleId="af">
+  <w:style w:type="character" w:styleId="FollowedHyperlink">
     <w:name w:val="FollowedHyperlink"/>
-    <w:basedOn w:val="a1"/>
+    <w:basedOn w:val="DefaultParagraphFont"/>
     <w:uiPriority w:val="99"/>
     <w:semiHidden/>
     <w:unhideWhenUsed/>
@@ -2705,10 +2855,10 @@
       <w:szCs w:val="32"/>
     </w:rPr>
   </w:style>
-  <w:style w:type="paragraph" w:styleId="af0">
+  <w:style w:type="paragraph" w:styleId="Caption">
     <w:name w:val="caption"/>
-    <w:basedOn w:val="a"/>
-    <w:next w:val="a"/>
+    <w:basedOn w:val="Normal"/>
+    <w:next w:val="Normal"/>
     <w:uiPriority w:val="35"/>
     <w:unhideWhenUsed/>
     <w:qFormat/>
@@ -3010,7 +3160,7 @@
 </file>
 
 <file path=customXml/itemProps1.xml><?xml version="1.0" encoding="utf-8"?>
-<ds:datastoreItem xmlns:ds="http://schemas.openxmlformats.org/officeDocument/2006/customXml" ds:itemID="{E2C6CA00-2CA8-40C5-BD3D-FB14E5A5E8FB}">
+<ds:datastoreItem xmlns:ds="http://schemas.openxmlformats.org/officeDocument/2006/customXml" ds:itemID="{D6B58F41-4614-46CF-84B0-6973F9E4906F}">
   <ds:schemaRefs>
     <ds:schemaRef ds:uri="http://schemas.openxmlformats.org/officeDocument/2006/bibliography"/>
   </ds:schemaRefs>

</xml_diff>